<commit_message>
Modificaciones en los pasos del TF
</commit_message>
<xml_diff>
--- a/repository/S.A.P.O/Producto/Iteraciones/Iteracion_02/02_Documento_Requerimiento/Trazos finos/Trazo_Fino_CU_Registrar_Diagnostico.docx
+++ b/repository/S.A.P.O/Producto/Iteraciones/Iteracion_02/02_Documento_Requerimiento/Trazos finos/Trazo_Fino_CU_Registrar_Diagnostico.docx
@@ -4808,7 +4808,21 @@
                 <w:rFonts w:ascii="Arial" w:hAnsi="Arial" w:cs="Arial"/>
                 <w:lang w:val="es-ES" w:eastAsia="es-ES"/>
               </w:rPr>
-              <w:t>.A.9.a – El RRP modifica la descripción.</w:t>
+              <w:t>.A.</w:t>
+            </w:r>
+            <w:r>
+              <w:rPr>
+                <w:rFonts w:ascii="Arial" w:hAnsi="Arial" w:cs="Arial"/>
+                <w:lang w:val="es-ES" w:eastAsia="es-ES"/>
+              </w:rPr>
+              <w:t>10</w:t>
+            </w:r>
+            <w:r>
+              <w:rPr>
+                <w:rFonts w:ascii="Arial" w:hAnsi="Arial" w:cs="Arial"/>
+                <w:lang w:val="es-ES" w:eastAsia="es-ES"/>
+              </w:rPr>
+              <w:t>.a – El RRP modifica la descripción.</w:t>
             </w:r>
           </w:p>
           <w:p>
@@ -4831,7 +4845,14 @@
                 <w:rFonts w:ascii="Arial" w:hAnsi="Arial" w:cs="Arial"/>
                 <w:lang w:val="es-ES" w:eastAsia="es-ES"/>
               </w:rPr>
-              <w:t>.A.9.b – El RRP no modifica la descripción.</w:t>
+              <w:t>.A.10</w:t>
+            </w:r>
+            <w:r>
+              <w:rPr>
+                <w:rFonts w:ascii="Arial" w:hAnsi="Arial" w:cs="Arial"/>
+                <w:lang w:val="es-ES" w:eastAsia="es-ES"/>
+              </w:rPr>
+              <w:t>.b – El RRP no modifica la descripción.</w:t>
             </w:r>
           </w:p>
           <w:p>
@@ -4854,7 +4875,14 @@
                 <w:rFonts w:ascii="Arial" w:hAnsi="Arial" w:cs="Arial"/>
                 <w:lang w:val="es-ES" w:eastAsia="es-ES"/>
               </w:rPr>
-              <w:t>.A.10 – El sistema solicita se agregue el diagnóstico a la tabla de diagnósticos.</w:t>
+              <w:t>.A.11</w:t>
+            </w:r>
+            <w:r>
+              <w:rPr>
+                <w:rFonts w:ascii="Arial" w:hAnsi="Arial" w:cs="Arial"/>
+                <w:lang w:val="es-ES" w:eastAsia="es-ES"/>
+              </w:rPr>
+              <w:t xml:space="preserve"> – El sistema solicita se agregue el diagnóstico a la tabla de diagnósticos.</w:t>
             </w:r>
           </w:p>
           <w:p>
@@ -4877,7 +4905,14 @@
                 <w:rFonts w:ascii="Arial" w:hAnsi="Arial" w:cs="Arial"/>
                 <w:lang w:val="es-ES" w:eastAsia="es-ES"/>
               </w:rPr>
-              <w:t>.A.11.a – El RRP agrega el nuevo dianóstico.</w:t>
+              <w:t>.A.12</w:t>
+            </w:r>
+            <w:r>
+              <w:rPr>
+                <w:rFonts w:ascii="Arial" w:hAnsi="Arial" w:cs="Arial"/>
+                <w:lang w:val="es-ES" w:eastAsia="es-ES"/>
+              </w:rPr>
+              <w:t>.a – El RRP agrega el nuevo dianóstico.</w:t>
             </w:r>
           </w:p>
           <w:p>
@@ -4900,7 +4935,14 @@
                 <w:rFonts w:ascii="Arial" w:hAnsi="Arial" w:cs="Arial"/>
                 <w:lang w:val="es-ES" w:eastAsia="es-ES"/>
               </w:rPr>
-              <w:t>.A.11.b – El RRP no agrega el diagnóstico.</w:t>
+              <w:t>.A.12</w:t>
+            </w:r>
+            <w:r>
+              <w:rPr>
+                <w:rFonts w:ascii="Arial" w:hAnsi="Arial" w:cs="Arial"/>
+                <w:lang w:val="es-ES" w:eastAsia="es-ES"/>
+              </w:rPr>
+              <w:t>.b – El RRP no agrega el diagnóstico.</w:t>
             </w:r>
           </w:p>
           <w:p>
@@ -4923,7 +4965,14 @@
                 <w:rFonts w:ascii="Arial" w:hAnsi="Arial" w:cs="Arial"/>
                 <w:lang w:val="es-ES" w:eastAsia="es-ES"/>
               </w:rPr>
-              <w:t>.A.11.b.1 – El sistema informa que se debe agregar el diagnóstico.</w:t>
+              <w:t>.A.12</w:t>
+            </w:r>
+            <w:r>
+              <w:rPr>
+                <w:rFonts w:ascii="Arial" w:hAnsi="Arial" w:cs="Arial"/>
+                <w:lang w:val="es-ES" w:eastAsia="es-ES"/>
+              </w:rPr>
+              <w:t>.b.1 – El sistema informa que se debe agregar el diagnóstico.</w:t>
             </w:r>
           </w:p>
           <w:p>
@@ -4946,7 +4995,14 @@
                 <w:rFonts w:ascii="Arial" w:hAnsi="Arial" w:cs="Arial"/>
                 <w:lang w:val="es-ES" w:eastAsia="es-ES"/>
               </w:rPr>
-              <w:t>.A.11.b.2 – Se cancela el CU.</w:t>
+              <w:t>.A.12</w:t>
+            </w:r>
+            <w:r>
+              <w:rPr>
+                <w:rFonts w:ascii="Arial" w:hAnsi="Arial" w:cs="Arial"/>
+                <w:lang w:val="es-ES" w:eastAsia="es-ES"/>
+              </w:rPr>
+              <w:t>.b.2 – Se cancela el CU.</w:t>
             </w:r>
           </w:p>
           <w:p>
@@ -4969,7 +5025,14 @@
                 <w:rFonts w:ascii="Arial" w:hAnsi="Arial" w:cs="Arial"/>
                 <w:lang w:val="es-ES" w:eastAsia="es-ES"/>
               </w:rPr>
-              <w:t xml:space="preserve">.A.12 – El sistema agrega el nuevo diagnóstico a la tabla de diagnóstico especificando </w:t>
+              <w:t>.A.13</w:t>
+            </w:r>
+            <w:r>
+              <w:rPr>
+                <w:rFonts w:ascii="Arial" w:hAnsi="Arial" w:cs="Arial"/>
+                <w:lang w:val="es-ES" w:eastAsia="es-ES"/>
+              </w:rPr>
+              <w:t xml:space="preserve"> – El sistema agrega el nuevo diagnóstico a la tabla de diagnóstico especificando </w:t>
             </w:r>
             <w:r>
               <w:rPr>
@@ -5010,7 +5073,14 @@
                 <w:rFonts w:ascii="Arial" w:hAnsi="Arial" w:cs="Arial"/>
                 <w:lang w:val="es-ES" w:eastAsia="es-ES"/>
               </w:rPr>
-              <w:t>.A.13 – Sigue el curso normal.</w:t>
+              <w:t>.A.14</w:t>
+            </w:r>
+            <w:r>
+              <w:rPr>
+                <w:rFonts w:ascii="Arial" w:hAnsi="Arial" w:cs="Arial"/>
+                <w:lang w:val="es-ES" w:eastAsia="es-ES"/>
+              </w:rPr>
+              <w:t xml:space="preserve"> – Sigue el curso normal.</w:t>
             </w:r>
             <w:r>
               <w:rPr>
@@ -5276,7 +5346,21 @@
                 <w:rFonts w:ascii="Arial" w:hAnsi="Arial" w:cs="Arial"/>
                 <w:lang w:val="es-ES" w:eastAsia="es-ES"/>
               </w:rPr>
-              <w:t>.A.4 - E</w:t>
+              <w:t>.A.4</w:t>
+            </w:r>
+            <w:r>
+              <w:rPr>
+                <w:rFonts w:ascii="Arial" w:hAnsi="Arial" w:cs="Arial"/>
+                <w:lang w:val="es-ES" w:eastAsia="es-ES"/>
+              </w:rPr>
+              <w:t>.a</w:t>
+            </w:r>
+            <w:r>
+              <w:rPr>
+                <w:rFonts w:ascii="Arial" w:hAnsi="Arial" w:cs="Arial"/>
+                <w:lang w:val="es-ES" w:eastAsia="es-ES"/>
+              </w:rPr>
+              <w:t xml:space="preserve"> - E</w:t>
             </w:r>
             <w:r>
               <w:rPr>
@@ -5327,7 +5411,14 @@
                 <w:rFonts w:ascii="Arial" w:hAnsi="Arial" w:cs="Arial"/>
                 <w:lang w:val="es-ES" w:eastAsia="es-ES"/>
               </w:rPr>
-              <w:t>.A.4.a – No selecciona una.</w:t>
+              <w:t>.A.4.b</w:t>
+            </w:r>
+            <w:r>
+              <w:rPr>
+                <w:rFonts w:ascii="Arial" w:hAnsi="Arial" w:cs="Arial"/>
+                <w:lang w:val="es-ES" w:eastAsia="es-ES"/>
+              </w:rPr>
+              <w:t xml:space="preserve"> – No selecciona una.</w:t>
             </w:r>
           </w:p>
           <w:p>
@@ -5350,7 +5441,14 @@
                 <w:rFonts w:ascii="Arial" w:hAnsi="Arial" w:cs="Arial"/>
                 <w:lang w:val="es-ES" w:eastAsia="es-ES"/>
               </w:rPr>
-              <w:t>.A.4.a.1 - El sistema informa que se debe seleccionar un trabajo práctico y se cancela el CU.</w:t>
+              <w:t>.A.4.b</w:t>
+            </w:r>
+            <w:r>
+              <w:rPr>
+                <w:rFonts w:ascii="Arial" w:hAnsi="Arial" w:cs="Arial"/>
+                <w:lang w:val="es-ES" w:eastAsia="es-ES"/>
+              </w:rPr>
+              <w:t>.1 - El sistema informa que se debe seleccionar un trabajo práctico y se cancela el CU.</w:t>
             </w:r>
           </w:p>
           <w:p>
@@ -5552,7 +5650,7 @@
               <w:rPr>
                 <w:rFonts w:ascii="Arial" w:hAnsi="Arial" w:cs="Arial"/>
               </w:rPr>
-              <w:t>6.A.8.a</w:t>
+              <w:t>6.A.8.</w:t>
             </w:r>
             <w:r>
               <w:rPr>
@@ -5578,79 +5676,14 @@
               <w:pStyle w:val="Sinespaciado"/>
               <w:rPr>
                 <w:rFonts w:ascii="Arial" w:hAnsi="Arial" w:cs="Arial"/>
-              </w:rPr>
-            </w:pPr>
-            <w:r>
-              <w:rPr>
-                <w:rFonts w:ascii="Arial" w:hAnsi="Arial" w:cs="Arial"/>
-              </w:rPr>
-              <w:t>6</w:t>
-            </w:r>
-            <w:r>
-              <w:rPr>
-                <w:rFonts w:ascii="Arial" w:hAnsi="Arial" w:cs="Arial"/>
-              </w:rPr>
-              <w:t>.A.</w:t>
-            </w:r>
-            <w:r>
-              <w:rPr>
-                <w:rFonts w:ascii="Arial" w:hAnsi="Arial" w:cs="Arial"/>
-              </w:rPr>
-              <w:t>8.b</w:t>
-            </w:r>
-            <w:r>
-              <w:rPr>
-                <w:rFonts w:ascii="Arial" w:hAnsi="Arial" w:cs="Arial"/>
-              </w:rPr>
-              <w:t xml:space="preserve"> – </w:t>
-            </w:r>
-            <w:r>
-              <w:rPr>
-                <w:rFonts w:ascii="Arial" w:hAnsi="Arial" w:cs="Arial"/>
-              </w:rPr>
-              <w:t>El RRP n</w:t>
-            </w:r>
-            <w:r>
-              <w:rPr>
-                <w:rFonts w:ascii="Arial" w:hAnsi="Arial" w:cs="Arial"/>
-              </w:rPr>
-              <w:t>o lo agrega.</w:t>
-            </w:r>
-          </w:p>
-          <w:p>
-            <w:pPr>
-              <w:pStyle w:val="Sinespaciado"/>
-              <w:rPr>
-                <w:rFonts w:ascii="Arial" w:hAnsi="Arial" w:cs="Arial"/>
-              </w:rPr>
-            </w:pPr>
-            <w:r>
-              <w:rPr>
-                <w:rFonts w:ascii="Arial" w:hAnsi="Arial" w:cs="Arial"/>
-              </w:rPr>
-              <w:t>6.A.8.b.1 – El sistema informa que se debe agregar el nuevo diagnóstico.</w:t>
-            </w:r>
-          </w:p>
-          <w:p>
-            <w:pPr>
-              <w:pStyle w:val="Sinespaciado"/>
-              <w:rPr>
-                <w:rFonts w:ascii="Arial" w:hAnsi="Arial" w:cs="Arial"/>
-                <w:lang w:val="es-ES" w:eastAsia="es-ES"/>
-              </w:rPr>
-            </w:pPr>
-            <w:r>
-              <w:rPr>
-                <w:rFonts w:ascii="Arial" w:hAnsi="Arial" w:cs="Arial"/>
-              </w:rPr>
-              <w:t xml:space="preserve">6.A.9 – El sistema agrega el diagnóstico a la </w:t>
-            </w:r>
-            <w:r>
-              <w:rPr>
-                <w:rFonts w:ascii="Arial" w:hAnsi="Arial" w:cs="Arial"/>
-              </w:rPr>
-              <w:lastRenderedPageBreak/>
-              <w:t xml:space="preserve">lista de diagnósticos especificando </w:t>
+                <w:lang w:val="es-ES" w:eastAsia="es-ES"/>
+              </w:rPr>
+            </w:pPr>
+            <w:r>
+              <w:rPr>
+                <w:rFonts w:ascii="Arial" w:hAnsi="Arial" w:cs="Arial"/>
+              </w:rPr>
+              <w:t xml:space="preserve">6.A.9 – El sistema agrega el diagnóstico a la lista de diagnósticos especificando </w:t>
             </w:r>
             <w:r>
               <w:rPr>

</xml_diff>